<commit_message>
READ: Fixed a lot of the small SRS problems from inspection....
Check the the document to see which ones I didn't do (ie the ones that
aren't crossed out).
</commit_message>
<xml_diff>
--- a/SRS/SRSInspectionNotes.docx
+++ b/SRS/SRSInspectionNotes.docx
@@ -1,6 +1,6 @@
 
 <file path=word/document.xml><?xml version="1.0" encoding="utf-8"?>
-<w:document xmlns:mv="urn:schemas-microsoft-com:mac:vml" xmlns:mo="http://schemas.microsoft.com/office/mac/office/2008/main" xmlns:ve="http://schemas.openxmlformats.org/markup-compatibility/2006" xmlns:o="urn:schemas-microsoft-com:office:office" xmlns:r="http://schemas.openxmlformats.org/officeDocument/2006/relationships" xmlns:m="http://schemas.openxmlformats.org/officeDocument/2006/math" xmlns:v="urn:schemas-microsoft-com:vml" xmlns:w10="urn:schemas-microsoft-com:office:word" xmlns:w="http://schemas.openxmlformats.org/wordprocessingml/2006/main" xmlns:wne="http://schemas.microsoft.com/office/word/2006/wordml" xmlns:wp="http://schemas.openxmlformats.org/drawingml/2006/wordprocessingDrawing" ve:Ignorable="mv" ve:PreserveAttributes="mv:*">
+<w:document xmlns:ve="http://schemas.openxmlformats.org/markup-compatibility/2006" xmlns:o="urn:schemas-microsoft-com:office:office" xmlns:r="http://schemas.openxmlformats.org/officeDocument/2006/relationships" xmlns:m="http://schemas.openxmlformats.org/officeDocument/2006/math" xmlns:v="urn:schemas-microsoft-com:vml" xmlns:wp="http://schemas.openxmlformats.org/drawingml/2006/wordprocessingDrawing" xmlns:w10="urn:schemas-microsoft-com:office:word" xmlns:w="http://schemas.openxmlformats.org/wordprocessingml/2006/main" xmlns:wne="http://schemas.microsoft.com/office/word/2006/wordml">
   <w:body>
     <w:p>
       <w:r>
@@ -14,37 +14,64 @@
           <w:ilvl w:val="0"/>
           <w:numId w:val="1"/>
         </w:numPr>
-      </w:pPr>
-      <w:r>
-        <w:t>William Ordiway spelled wrong</w:t>
-      </w:r>
-    </w:p>
-    <w:p>
-      <w:pPr>
-        <w:pStyle w:val="ListParagraph"/>
-        <w:numPr>
-          <w:ilvl w:val="0"/>
-          <w:numId w:val="1"/>
-        </w:numPr>
-      </w:pPr>
-      <w:r>
-        <w:t xml:space="preserve">Not enough </w:t>
+        <w:rPr>
+          <w:strike/>
+        </w:rPr>
+      </w:pPr>
+      <w:r>
+        <w:rPr>
+          <w:strike/>
+        </w:rPr>
+        <w:t xml:space="preserve">William </w:t>
       </w:r>
       <w:proofErr w:type="spellStart"/>
       <w:r>
-        <w:t>KOALAAs</w:t>
+        <w:rPr>
+          <w:strike/>
+        </w:rPr>
+        <w:t>Ordiway</w:t>
       </w:r>
       <w:proofErr w:type="spellEnd"/>
-    </w:p>
-    <w:p>
-      <w:pPr>
-        <w:pStyle w:val="ListParagraph"/>
-        <w:numPr>
-          <w:ilvl w:val="0"/>
-          <w:numId w:val="1"/>
-        </w:numPr>
-      </w:pPr>
-      <w:r>
+      <w:r>
+        <w:rPr>
+          <w:strike/>
+        </w:rPr>
+        <w:t xml:space="preserve"> spelled wrong</w:t>
+      </w:r>
+    </w:p>
+    <w:p>
+      <w:pPr>
+        <w:pStyle w:val="ListParagraph"/>
+        <w:numPr>
+          <w:ilvl w:val="0"/>
+          <w:numId w:val="1"/>
+        </w:numPr>
+        <w:rPr>
+          <w:strike/>
+        </w:rPr>
+      </w:pPr>
+      <w:r>
+        <w:rPr>
+          <w:strike/>
+        </w:rPr>
+        <w:t>Not enough KOALAAs</w:t>
+      </w:r>
+    </w:p>
+    <w:p>
+      <w:pPr>
+        <w:pStyle w:val="ListParagraph"/>
+        <w:numPr>
+          <w:ilvl w:val="0"/>
+          <w:numId w:val="1"/>
+        </w:numPr>
+        <w:rPr>
+          <w:strike/>
+        </w:rPr>
+      </w:pPr>
+      <w:r>
+        <w:rPr>
+          <w:strike/>
+        </w:rPr>
         <w:t>Solo is misspelled in 1.1 (Purpose)</w:t>
       </w:r>
     </w:p>
@@ -55,8 +82,14 @@
           <w:ilvl w:val="0"/>
           <w:numId w:val="1"/>
         </w:numPr>
-      </w:pPr>
-      <w:r>
+        <w:rPr>
+          <w:strike/>
+        </w:rPr>
+      </w:pPr>
+      <w:r>
+        <w:rPr>
+          <w:strike/>
+        </w:rPr>
         <w:t>Correction is misspelled in 1.1 (Purpose)</w:t>
       </w:r>
     </w:p>
@@ -67,20 +100,38 @@
           <w:ilvl w:val="0"/>
           <w:numId w:val="1"/>
         </w:numPr>
-      </w:pPr>
-      <w:r>
-        <w:t>Get ride of the ‘documented here are high priority’ statement in 1.1 (Purpose) for being redundant</w:t>
-      </w:r>
-    </w:p>
-    <w:p>
-      <w:pPr>
-        <w:pStyle w:val="ListParagraph"/>
-        <w:numPr>
-          <w:ilvl w:val="0"/>
-          <w:numId w:val="1"/>
-        </w:numPr>
-      </w:pPr>
-      <w:r>
+        <w:rPr>
+          <w:strike/>
+        </w:rPr>
+      </w:pPr>
+      <w:r>
+        <w:rPr>
+          <w:strike/>
+        </w:rPr>
+        <w:t>Get rid</w:t>
+      </w:r>
+      <w:r>
+        <w:rPr>
+          <w:strike/>
+        </w:rPr>
+        <w:t xml:space="preserve"> of the ‘documented here are high priority’ statement in 1.1 (Purpose) for being redundant</w:t>
+      </w:r>
+    </w:p>
+    <w:p>
+      <w:pPr>
+        <w:pStyle w:val="ListParagraph"/>
+        <w:numPr>
+          <w:ilvl w:val="0"/>
+          <w:numId w:val="1"/>
+        </w:numPr>
+        <w:rPr>
+          <w:strike/>
+        </w:rPr>
+      </w:pPr>
+      <w:r>
+        <w:rPr>
+          <w:strike/>
+        </w:rPr>
         <w:t>Replace encompassing ‘all’ with ‘most’ campus resources 2.1 (Product Perspective)</w:t>
       </w:r>
     </w:p>
@@ -91,8 +142,14 @@
           <w:ilvl w:val="0"/>
           <w:numId w:val="1"/>
         </w:numPr>
-      </w:pPr>
-      <w:r>
+        <w:rPr>
+          <w:strike/>
+        </w:rPr>
+      </w:pPr>
+      <w:r>
+        <w:rPr>
+          <w:strike/>
+        </w:rPr>
         <w:t>Change from ‘app’ to ‘applications’ in 2.2 (User Classes and Characteristics)</w:t>
       </w:r>
     </w:p>
@@ -103,8 +160,14 @@
           <w:ilvl w:val="0"/>
           <w:numId w:val="1"/>
         </w:numPr>
-      </w:pPr>
-      <w:r>
+        <w:rPr>
+          <w:strike/>
+        </w:rPr>
+      </w:pPr>
+      <w:r>
+        <w:rPr>
+          <w:strike/>
+        </w:rPr>
         <w:t>Delete duplicate ‘is’ in 2.2 (User Classes and Characteristics)</w:t>
       </w:r>
     </w:p>
@@ -115,8 +178,14 @@
           <w:ilvl w:val="0"/>
           <w:numId w:val="1"/>
         </w:numPr>
-      </w:pPr>
-      <w:r>
+        <w:rPr>
+          <w:strike/>
+        </w:rPr>
+      </w:pPr>
+      <w:r>
+        <w:rPr>
+          <w:strike/>
+        </w:rPr>
         <w:t>Change the term ‘installed users’ to ‘people who have installed the app’ in 2.2 (User Classes and Characteristics)</w:t>
       </w:r>
     </w:p>
@@ -127,8 +196,14 @@
           <w:ilvl w:val="0"/>
           <w:numId w:val="1"/>
         </w:numPr>
-      </w:pPr>
-      <w:r>
+        <w:rPr>
+          <w:strike/>
+        </w:rPr>
+      </w:pPr>
+      <w:r>
+        <w:rPr>
+          <w:strike/>
+        </w:rPr>
         <w:t>Change ‘the background’ to ‘pulls data from each service’ in 2.2 (User Classes and Characteristics)</w:t>
       </w:r>
     </w:p>
@@ -139,16 +214,28 @@
           <w:ilvl w:val="0"/>
           <w:numId w:val="1"/>
         </w:numPr>
-      </w:pPr>
-      <w:r>
+        <w:rPr>
+          <w:strike/>
+        </w:rPr>
+      </w:pPr>
+      <w:r>
+        <w:rPr>
+          <w:strike/>
+        </w:rPr>
         <w:t xml:space="preserve">Make figure less </w:t>
       </w:r>
       <w:proofErr w:type="spellStart"/>
       <w:r>
+        <w:rPr>
+          <w:strike/>
+        </w:rPr>
         <w:t>pixelly</w:t>
       </w:r>
       <w:proofErr w:type="spellEnd"/>
       <w:r>
+        <w:rPr>
+          <w:strike/>
+        </w:rPr>
         <w:t xml:space="preserve"> </w:t>
       </w:r>
     </w:p>
@@ -159,8 +246,14 @@
           <w:ilvl w:val="0"/>
           <w:numId w:val="1"/>
         </w:numPr>
-      </w:pPr>
-      <w:r>
+        <w:rPr>
+          <w:strike/>
+        </w:rPr>
+      </w:pPr>
+      <w:r>
+        <w:rPr>
+          <w:strike/>
+        </w:rPr>
         <w:t>Change ‘shall’ to ‘will’ in section 2.3 (Operating Environment)</w:t>
       </w:r>
     </w:p>
@@ -171,8 +264,14 @@
           <w:ilvl w:val="0"/>
           <w:numId w:val="1"/>
         </w:numPr>
-      </w:pPr>
-      <w:r>
+        <w:rPr>
+          <w:strike/>
+        </w:rPr>
+      </w:pPr>
+      <w:r>
+        <w:rPr>
+          <w:strike/>
+        </w:rPr>
         <w:t>Removal of tutorial in 2.5 (User Documentation)</w:t>
       </w:r>
     </w:p>
@@ -183,13 +282,22 @@
           <w:ilvl w:val="0"/>
           <w:numId w:val="1"/>
         </w:numPr>
+        <w:rPr>
+          <w:strike/>
+        </w:rPr>
       </w:pPr>
       <w:proofErr w:type="spellStart"/>
       <w:r>
+        <w:rPr>
+          <w:strike/>
+        </w:rPr>
         <w:t>Uncapitalize</w:t>
       </w:r>
       <w:proofErr w:type="spellEnd"/>
       <w:r>
+        <w:rPr>
+          <w:strike/>
+        </w:rPr>
         <w:t xml:space="preserve"> User in 3.1.1 (Description and Priority) (Scheduler)</w:t>
       </w:r>
     </w:p>
@@ -200,13 +308,22 @@
           <w:ilvl w:val="0"/>
           <w:numId w:val="1"/>
         </w:numPr>
+        <w:rPr>
+          <w:strike/>
+        </w:rPr>
       </w:pPr>
       <w:proofErr w:type="spellStart"/>
       <w:r>
+        <w:rPr>
+          <w:strike/>
+        </w:rPr>
         <w:t>Uncapitalize</w:t>
       </w:r>
       <w:proofErr w:type="spellEnd"/>
       <w:r>
+        <w:rPr>
+          <w:strike/>
+        </w:rPr>
         <w:t xml:space="preserve"> ‘Service’ in 3.1.1 (Description and Priority) (Scheduler)</w:t>
       </w:r>
     </w:p>
@@ -217,8 +334,14 @@
           <w:ilvl w:val="0"/>
           <w:numId w:val="1"/>
         </w:numPr>
-      </w:pPr>
-      <w:r>
+        <w:rPr>
+          <w:strike/>
+        </w:rPr>
+      </w:pPr>
+      <w:r>
+        <w:rPr>
+          <w:strike/>
+        </w:rPr>
         <w:t>Change ‘should be’ to ‘will be’ 3.2.1 (Description and Priority) (Map)</w:t>
       </w:r>
     </w:p>
@@ -229,8 +352,14 @@
           <w:ilvl w:val="0"/>
           <w:numId w:val="1"/>
         </w:numPr>
-      </w:pPr>
-      <w:r>
+        <w:rPr>
+          <w:strike/>
+        </w:rPr>
+      </w:pPr>
+      <w:r>
+        <w:rPr>
+          <w:strike/>
+        </w:rPr>
         <w:t>‘This’ _____, there should be a noun in the ____ 3.2.1 (Description and Priority) (Map)</w:t>
       </w:r>
     </w:p>
@@ -241,8 +370,14 @@
           <w:ilvl w:val="0"/>
           <w:numId w:val="1"/>
         </w:numPr>
-      </w:pPr>
-      <w:r>
+        <w:rPr>
+          <w:strike/>
+        </w:rPr>
+      </w:pPr>
+      <w:r>
+        <w:rPr>
+          <w:strike/>
+        </w:rPr>
         <w:t>But should be ‘but also’ 3.2.1 (Description and Priority) (Map)</w:t>
       </w:r>
     </w:p>
@@ -253,8 +388,14 @@
           <w:ilvl w:val="0"/>
           <w:numId w:val="1"/>
         </w:numPr>
-      </w:pPr>
-      <w:r>
+        <w:rPr>
+          <w:strike/>
+        </w:rPr>
+      </w:pPr>
+      <w:r>
+        <w:rPr>
+          <w:strike/>
+        </w:rPr>
         <w:t>Delete as well 3.2.1 (Description and Priority) (Map)</w:t>
       </w:r>
     </w:p>
@@ -265,8 +406,14 @@
           <w:ilvl w:val="0"/>
           <w:numId w:val="1"/>
         </w:numPr>
-      </w:pPr>
-      <w:r>
+        <w:rPr>
+          <w:strike/>
+        </w:rPr>
+      </w:pPr>
+      <w:r>
+        <w:rPr>
+          <w:strike/>
+        </w:rPr>
         <w:t>Put a line break at the end of that sentence 3.2.1 (Description and Priority) (Map)</w:t>
       </w:r>
     </w:p>
@@ -417,8 +564,14 @@
           <w:ilvl w:val="0"/>
           <w:numId w:val="1"/>
         </w:numPr>
-      </w:pPr>
-      <w:r>
+        <w:rPr>
+          <w:strike/>
+        </w:rPr>
+      </w:pPr>
+      <w:r>
+        <w:rPr>
+          <w:strike/>
+        </w:rPr>
         <w:t>3.4.1 change ‘location’ to ‘locations’</w:t>
       </w:r>
     </w:p>
@@ -429,32 +582,45 @@
           <w:ilvl w:val="0"/>
           <w:numId w:val="1"/>
         </w:numPr>
-      </w:pPr>
-      <w:r>
-        <w:t>‘</w:t>
-      </w:r>
-      <w:proofErr w:type="gramStart"/>
-      <w:r>
-        <w:t>phone</w:t>
-      </w:r>
-      <w:proofErr w:type="gramEnd"/>
-      <w:r>
-        <w:t xml:space="preserve"> numbers’ 3.4.3 (Directory) Functional Requirements, should be plural</w:t>
-      </w:r>
-    </w:p>
-    <w:p>
-      <w:pPr>
-        <w:pStyle w:val="ListParagraph"/>
-        <w:numPr>
-          <w:ilvl w:val="0"/>
-          <w:numId w:val="1"/>
-        </w:numPr>
-      </w:pPr>
-      <w:r>
+        <w:rPr>
+          <w:strike/>
+        </w:rPr>
+      </w:pPr>
+      <w:r>
+        <w:rPr>
+          <w:strike/>
+        </w:rPr>
+        <w:t>‘phone number</w:t>
+      </w:r>
+      <w:r>
+        <w:rPr>
+          <w:strike/>
+        </w:rPr>
+        <w:t>s’ 3.4.3 (Directory) Functional Requirements, should be plural</w:t>
+      </w:r>
+    </w:p>
+    <w:p>
+      <w:pPr>
+        <w:pStyle w:val="ListParagraph"/>
+        <w:numPr>
+          <w:ilvl w:val="0"/>
+          <w:numId w:val="1"/>
+        </w:numPr>
+        <w:rPr>
+          <w:strike/>
+        </w:rPr>
+      </w:pPr>
+      <w:r>
+        <w:rPr>
+          <w:strike/>
+        </w:rPr>
         <w:t xml:space="preserve">Reword </w:t>
       </w:r>
       <w:proofErr w:type="spellStart"/>
       <w:r>
+        <w:rPr>
+          <w:strike/>
+        </w:rPr>
         <w:t>Director.Call</w:t>
       </w:r>
       <w:proofErr w:type="spellEnd"/>
@@ -466,8 +632,14 @@
           <w:ilvl w:val="0"/>
           <w:numId w:val="1"/>
         </w:numPr>
-      </w:pPr>
-      <w:r>
+        <w:rPr>
+          <w:strike/>
+        </w:rPr>
+      </w:pPr>
+      <w:r>
+        <w:rPr>
+          <w:strike/>
+        </w:rPr>
         <w:t>Reword the type in 3.5.1 ‘will layout of the menus’, delete the of</w:t>
       </w:r>
     </w:p>
@@ -478,8 +650,14 @@
           <w:ilvl w:val="0"/>
           <w:numId w:val="1"/>
         </w:numPr>
-      </w:pPr>
-      <w:r>
+        <w:rPr>
+          <w:strike/>
+        </w:rPr>
+      </w:pPr>
+      <w:r>
+        <w:rPr>
+          <w:strike/>
+        </w:rPr>
         <w:t>Hall needs to be added after dinning</w:t>
       </w:r>
     </w:p>
@@ -490,8 +668,14 @@
           <w:ilvl w:val="0"/>
           <w:numId w:val="1"/>
         </w:numPr>
-      </w:pPr>
-      <w:r>
+        <w:rPr>
+          <w:strike/>
+        </w:rPr>
+      </w:pPr>
+      <w:r>
+        <w:rPr>
+          <w:strike/>
+        </w:rPr>
         <w:t>Reword in Stimulus/Response to ‘user selects a dinning hall to view’</w:t>
       </w:r>
     </w:p>
@@ -502,21 +686,34 @@
           <w:ilvl w:val="0"/>
           <w:numId w:val="1"/>
         </w:numPr>
-      </w:pPr>
-      <w:r>
+        <w:rPr>
+          <w:strike/>
+        </w:rPr>
+      </w:pPr>
+      <w:r>
+        <w:rPr>
+          <w:strike/>
+        </w:rPr>
         <w:t xml:space="preserve">Delete </w:t>
       </w:r>
       <w:r>
         <w:rPr>
           <w:i/>
+          <w:strike/>
         </w:rPr>
         <w:t>The Case Daily</w:t>
       </w:r>
       <w:r>
+        <w:rPr>
+          <w:strike/>
+        </w:rPr>
         <w:t xml:space="preserve"> from </w:t>
       </w:r>
       <w:proofErr w:type="spellStart"/>
       <w:r>
+        <w:rPr>
+          <w:strike/>
+        </w:rPr>
         <w:t>Menu.Display.Select</w:t>
       </w:r>
       <w:proofErr w:type="spellEnd"/>
@@ -528,20 +725,14 @@
           <w:ilvl w:val="0"/>
           <w:numId w:val="1"/>
         </w:numPr>
-      </w:pPr>
-      <w:r>
-        <w:t>Adrian the moderator is a scummy penis hole</w:t>
-      </w:r>
-    </w:p>
-    <w:p>
-      <w:pPr>
-        <w:pStyle w:val="ListParagraph"/>
-        <w:numPr>
-          <w:ilvl w:val="0"/>
-          <w:numId w:val="1"/>
-        </w:numPr>
-      </w:pPr>
-      <w:r>
+        <w:rPr>
+          <w:strike/>
+        </w:rPr>
+      </w:pPr>
+      <w:r>
+        <w:rPr>
+          <w:strike/>
+        </w:rPr>
         <w:t>Change Priority of 5YearCal to ‘The Lowest’</w:t>
       </w:r>
     </w:p>
@@ -552,16 +743,29 @@
           <w:ilvl w:val="0"/>
           <w:numId w:val="1"/>
         </w:numPr>
-      </w:pPr>
-      <w:r>
+        <w:rPr>
+          <w:strike/>
+        </w:rPr>
+      </w:pPr>
+      <w:r>
+        <w:rPr>
+          <w:strike/>
+        </w:rPr>
+        <w:lastRenderedPageBreak/>
         <w:t xml:space="preserve">Add 1 software interface saying that all features will be accessed and executed through the </w:t>
       </w:r>
       <w:proofErr w:type="spellStart"/>
       <w:r>
+        <w:rPr>
+          <w:strike/>
+        </w:rPr>
         <w:t>CWRUtility</w:t>
       </w:r>
       <w:proofErr w:type="spellEnd"/>
       <w:r>
+        <w:rPr>
+          <w:strike/>
+        </w:rPr>
         <w:t xml:space="preserve"> software system</w:t>
       </w:r>
     </w:p>
@@ -572,8 +776,14 @@
           <w:ilvl w:val="0"/>
           <w:numId w:val="1"/>
         </w:numPr>
-      </w:pPr>
-      <w:r>
+        <w:rPr>
+          <w:strike/>
+        </w:rPr>
+      </w:pPr>
+      <w:r>
+        <w:rPr>
+          <w:strike/>
+        </w:rPr>
         <w:t>Change 256 MB to 10 MB in 5.1 (Other Nonfunctional Requirements)</w:t>
       </w:r>
     </w:p>
@@ -584,8 +794,14 @@
           <w:ilvl w:val="0"/>
           <w:numId w:val="1"/>
         </w:numPr>
-      </w:pPr>
-      <w:r>
+        <w:rPr>
+          <w:strike/>
+        </w:rPr>
+      </w:pPr>
+      <w:r>
+        <w:rPr>
+          <w:strike/>
+        </w:rPr>
         <w:t>Add a RAM performance requirement in 5.1 (Other Nonfunctional Requirements)</w:t>
       </w:r>
     </w:p>
@@ -598,28 +814,35 @@
         </w:numPr>
       </w:pPr>
       <w:r>
-        <w:t xml:space="preserve">Change all numbers or equal to 10 should be typed words (unless they are part of the formatting) </w:t>
-      </w:r>
-    </w:p>
-    <w:p>
-      <w:pPr>
-        <w:pStyle w:val="ListParagraph"/>
-        <w:numPr>
-          <w:ilvl w:val="0"/>
-          <w:numId w:val="1"/>
-        </w:numPr>
-      </w:pPr>
+        <w:rPr>
+          <w:strike/>
+        </w:rPr>
+        <w:t>Change all numbers or equal to 10 should be typed words (unless they are part of the formatting)</w:t>
+      </w:r>
+    </w:p>
+    <w:p>
+      <w:pPr>
+        <w:pStyle w:val="ListParagraph"/>
+        <w:numPr>
+          <w:ilvl w:val="0"/>
+          <w:numId w:val="1"/>
+        </w:numPr>
+      </w:pPr>
+      <w:r>
+        <w:t>Fix header problem on page 15 (header titles run over each other)</w:t>
+      </w:r>
     </w:p>
     <w:sectPr>
       <w:pgSz w:w="12240" w:h="15840"/>
-      <w:pgMar w:top="1440" w:right="1800" w:bottom="1440" w:left="1800" w:gutter="0"/>
+      <w:pgMar w:top="1440" w:right="1800" w:bottom="1440" w:left="1800" w:header="720" w:footer="720" w:gutter="0"/>
+      <w:cols w:space="720"/>
     </w:sectPr>
   </w:body>
 </w:document>
 </file>
 
 <file path=word/numbering.xml><?xml version="1.0" encoding="utf-8"?>
-<w:numbering xmlns:mv="urn:schemas-microsoft-com:mac:vml" xmlns:mo="http://schemas.microsoft.com/office/mac/office/2008/main" xmlns:ve="http://schemas.openxmlformats.org/markup-compatibility/2006" xmlns:o="urn:schemas-microsoft-com:office:office" xmlns:r="http://schemas.openxmlformats.org/officeDocument/2006/relationships" xmlns:m="http://schemas.openxmlformats.org/officeDocument/2006/math" xmlns:v="urn:schemas-microsoft-com:vml" xmlns:w10="urn:schemas-microsoft-com:office:word" xmlns:w="http://schemas.openxmlformats.org/wordprocessingml/2006/main" xmlns:wne="http://schemas.microsoft.com/office/word/2006/wordml" xmlns:wp="http://schemas.openxmlformats.org/drawingml/2006/wordprocessingDrawing">
+<w:numbering xmlns:ve="http://schemas.openxmlformats.org/markup-compatibility/2006" xmlns:o="urn:schemas-microsoft-com:office:office" xmlns:r="http://schemas.openxmlformats.org/officeDocument/2006/relationships" xmlns:m="http://schemas.openxmlformats.org/officeDocument/2006/math" xmlns:v="urn:schemas-microsoft-com:vml" xmlns:wp="http://schemas.openxmlformats.org/drawingml/2006/wordprocessingDrawing" xmlns:w10="urn:schemas-microsoft-com:office:word" xmlns:w="http://schemas.openxmlformats.org/wordprocessingml/2006/main" xmlns:wne="http://schemas.microsoft.com/office/word/2006/wordml">
   <w:abstractNum w:abstractNumId="0">
     <w:nsid w:val="10DD33DB"/>
     <w:multiLevelType w:val="hybridMultilevel"/>
@@ -755,7 +978,7 @@
       </w:pPr>
     </w:pPrDefault>
   </w:docDefaults>
-  <w:latentStyles w:defLockedState="0" w:defUIPriority="99" w:defSemiHidden="1" w:defUnhideWhenUsed="1" w:defQFormat="0" w:count="276">
+  <w:latentStyles w:defLockedState="0" w:defUIPriority="99" w:defSemiHidden="1" w:defUnhideWhenUsed="1" w:defQFormat="0" w:count="267">
     <w:lsdException w:name="Normal" w:semiHidden="0" w:uiPriority="0" w:unhideWhenUsed="0" w:qFormat="1"/>
     <w:lsdException w:name="heading 1" w:semiHidden="0" w:uiPriority="9" w:unhideWhenUsed="0" w:qFormat="1"/>
     <w:lsdException w:name="heading 2" w:uiPriority="9" w:qFormat="1"/>
@@ -901,11 +1124,13 @@
   </w:style>
   <w:style w:type="character" w:default="1" w:styleId="DefaultParagraphFont">
     <w:name w:val="Default Paragraph Font"/>
+    <w:uiPriority w:val="1"/>
     <w:semiHidden/>
     <w:unhideWhenUsed/>
   </w:style>
   <w:style w:type="table" w:default="1" w:styleId="TableNormal">
     <w:name w:val="Normal Table"/>
+    <w:uiPriority w:val="99"/>
     <w:semiHidden/>
     <w:unhideWhenUsed/>
     <w:qFormat/>
@@ -921,6 +1146,7 @@
   </w:style>
   <w:style w:type="numbering" w:default="1" w:styleId="NoList">
     <w:name w:val="No List"/>
+    <w:uiPriority w:val="99"/>
     <w:semiHidden/>
     <w:unhideWhenUsed/>
   </w:style>

</xml_diff>